<commit_message>
added datastudio link in documentation file
</commit_message>
<xml_diff>
--- a/Main_Assignment/MAIN ASSIGNMENT DOCUMENTATION.docx
+++ b/Main_Assignment/MAIN ASSIGNMENT DOCUMENTATION.docx
@@ -237,21 +237,12 @@
         <w:t xml:space="preserve">Selected the </w:t>
       </w:r>
       <w:proofErr w:type="spellStart"/>
-      <w:proofErr w:type="gramStart"/>
       <w:r>
         <w:rPr>
           <w:rFonts w:ascii="Arial" w:eastAsia="Arial" w:hAnsi="Arial" w:cs="Arial"/>
           <w:color w:val="000000" w:themeColor="text1"/>
         </w:rPr>
-        <w:t>date,code</w:t>
-      </w:r>
-      <w:proofErr w:type="gramEnd"/>
-      <w:r>
-        <w:rPr>
-          <w:rFonts w:ascii="Arial" w:eastAsia="Arial" w:hAnsi="Arial" w:cs="Arial"/>
-          <w:color w:val="000000" w:themeColor="text1"/>
-        </w:rPr>
-        <w:t>,avg</w:t>
+        <w:t>date,code,avg</w:t>
       </w:r>
       <w:proofErr w:type="spellEnd"/>
       <w:r>
@@ -604,17 +595,8 @@
           <w:rFonts w:ascii="Arial" w:hAnsi="Arial" w:cs="Arial"/>
           <w:color w:val="000000"/>
         </w:rPr>
-        <w:t xml:space="preserve">Medium: List of mutual funds which were discontinued </w:t>
-      </w:r>
-      <w:proofErr w:type="gramStart"/>
-      <w:r>
-        <w:rPr>
-          <w:rFonts w:ascii="Arial" w:hAnsi="Arial" w:cs="Arial"/>
-          <w:color w:val="000000"/>
-        </w:rPr>
-        <w:t>in a given year</w:t>
-      </w:r>
-      <w:proofErr w:type="gramEnd"/>
+        <w:t>Medium: List of mutual funds which were discontinued in a given year</w:t>
+      </w:r>
     </w:p>
     <w:p>
       <w:pPr>
@@ -642,17 +624,8 @@
           <w:rFonts w:ascii="Arial" w:hAnsi="Arial" w:cs="Arial"/>
           <w:color w:val="000000"/>
         </w:rPr>
-        <w:t xml:space="preserve">Approach – Checked which milestone had not continued from a particular year to the max </w:t>
-      </w:r>
-      <w:proofErr w:type="gramStart"/>
-      <w:r>
-        <w:rPr>
-          <w:rFonts w:ascii="Arial" w:hAnsi="Arial" w:cs="Arial"/>
-          <w:color w:val="000000"/>
-        </w:rPr>
-        <w:t>date ,</w:t>
-      </w:r>
-      <w:proofErr w:type="gramEnd"/>
+        <w:t>Approach – Checked which milestone had not continued from a particular year to the max date ,</w:t>
+      </w:r>
     </w:p>
     <w:p>
       <w:pPr>
@@ -669,17 +642,8 @@
           <w:rFonts w:ascii="Arial" w:hAnsi="Arial" w:cs="Arial"/>
           <w:color w:val="000000"/>
         </w:rPr>
-        <w:t xml:space="preserve">Which code was not found till the next year that mutual fund was </w:t>
-      </w:r>
-      <w:proofErr w:type="gramStart"/>
-      <w:r>
-        <w:rPr>
-          <w:rFonts w:ascii="Arial" w:hAnsi="Arial" w:cs="Arial"/>
-          <w:color w:val="000000"/>
-        </w:rPr>
-        <w:t>discontinued.</w:t>
-      </w:r>
-      <w:proofErr w:type="gramEnd"/>
+        <w:t>Which code was not found till the next year that mutual fund was discontinued.</w:t>
+      </w:r>
     </w:p>
     <w:p>
       <w:pPr>
@@ -784,6 +748,40 @@
     </w:p>
     <w:p>
       <w:pPr>
+        <w:rPr>
+          <w:rFonts w:ascii="Arial" w:hAnsi="Arial" w:cs="Arial"/>
+          <w:b/>
+          <w:bCs/>
+        </w:rPr>
+      </w:pPr>
+    </w:p>
+    <w:p>
+      <w:pPr>
+        <w:rPr>
+          <w:rFonts w:ascii="Arial" w:hAnsi="Arial" w:cs="Arial"/>
+          <w:b/>
+          <w:bCs/>
+        </w:rPr>
+      </w:pPr>
+      <w:r>
+        <w:rPr>
+          <w:rFonts w:ascii="Arial" w:hAnsi="Arial" w:cs="Arial"/>
+          <w:b/>
+          <w:bCs/>
+        </w:rPr>
+        <w:t xml:space="preserve">DATA STUDIO LINK - </w:t>
+      </w:r>
+      <w:r>
+        <w:rPr>
+          <w:rFonts w:ascii="Arial" w:hAnsi="Arial" w:cs="Arial"/>
+          <w:b/>
+          <w:bCs/>
+        </w:rPr>
+        <w:t>https://datastudio.google.com/reporting/48195805-9a7b-4d11-a365-155633353e4c</w:t>
+      </w:r>
+    </w:p>
+    <w:p>
+      <w:pPr>
         <w:pStyle w:val="ListParagraph"/>
         <w:numPr>
           <w:ilvl w:val="0"/>
@@ -961,21 +959,7 @@
         <w:rPr>
           <w:rFonts w:ascii="Arial" w:hAnsi="Arial" w:cs="Arial"/>
         </w:rPr>
-        <w:t xml:space="preserve">Blended all these tree charts to give a </w:t>
-      </w:r>
-      <w:proofErr w:type="gramStart"/>
-      <w:r>
-        <w:rPr>
-          <w:rFonts w:ascii="Arial" w:hAnsi="Arial" w:cs="Arial"/>
-        </w:rPr>
-        <w:t>single  result</w:t>
-      </w:r>
-      <w:proofErr w:type="gramEnd"/>
-      <w:r>
-        <w:rPr>
-          <w:rFonts w:ascii="Arial" w:hAnsi="Arial" w:cs="Arial"/>
-        </w:rPr>
-        <w:t xml:space="preserve"> .</w:t>
+        <w:t>Blended all these tree charts to give a single  result .</w:t>
       </w:r>
     </w:p>
     <w:p>
@@ -1097,21 +1081,12 @@
         <w:t xml:space="preserve">Created a table where the columns were – </w:t>
       </w:r>
       <w:proofErr w:type="spellStart"/>
-      <w:proofErr w:type="gramStart"/>
       <w:r>
         <w:rPr>
           <w:rFonts w:ascii="Arial" w:hAnsi="Arial" w:cs="Arial"/>
           <w:color w:val="222222"/>
         </w:rPr>
-        <w:t>code,name</w:t>
-      </w:r>
-      <w:proofErr w:type="gramEnd"/>
-      <w:r>
-        <w:rPr>
-          <w:rFonts w:ascii="Arial" w:hAnsi="Arial" w:cs="Arial"/>
-          <w:color w:val="222222"/>
-        </w:rPr>
-        <w:t>,category</w:t>
+        <w:t>code,name,category</w:t>
       </w:r>
       <w:proofErr w:type="spellEnd"/>
       <w:r>
@@ -1168,23 +1143,7 @@
           <w:rFonts w:ascii="Arial" w:hAnsi="Arial" w:cs="Arial"/>
           <w:color w:val="222222"/>
         </w:rPr>
-        <w:t xml:space="preserve">Created a pie chart using that table as </w:t>
-      </w:r>
-      <w:proofErr w:type="gramStart"/>
-      <w:r>
-        <w:rPr>
-          <w:rFonts w:ascii="Arial" w:hAnsi="Arial" w:cs="Arial"/>
-          <w:color w:val="222222"/>
-        </w:rPr>
-        <w:t>data ,</w:t>
-      </w:r>
-      <w:proofErr w:type="gramEnd"/>
-      <w:r>
-        <w:rPr>
-          <w:rFonts w:ascii="Arial" w:hAnsi="Arial" w:cs="Arial"/>
-          <w:color w:val="222222"/>
-        </w:rPr>
-        <w:t xml:space="preserve"> initialized dimension as CATEGORY,</w:t>
+        <w:t>Created a pie chart using that table as data , initialized dimension as CATEGORY,</w:t>
       </w:r>
     </w:p>
     <w:p>

</xml_diff>